<commit_message>
Assignemnt 03 added Modified
</commit_message>
<xml_diff>
--- a/Assignment03.docx
+++ b/Assignment03.docx
@@ -10,6 +10,8 @@
           <w:sz w:val="28"/>
         </w:rPr>
       </w:pPr>
+      <w:bookmarkStart w:id="0" w:name="_GoBack"/>
+      <w:bookmarkEnd w:id="0"/>
       <w:r>
         <w:rPr>
           <w:rFonts w:ascii="Times New Roman" w:hAnsi="Times New Roman" w:cs="Times New Roman"/>
@@ -28,11 +30,39 @@
           <w:b/>
         </w:rPr>
       </w:pPr>
-      <w:r>
-        <w:rPr>
-          <w:b/>
-        </w:rPr>
-        <w:t>Q1.</w:t>
+    </w:p>
+    <w:p>
+      <w:pPr>
+        <w:tabs>
+          <w:tab w:val="left" w:pos="831"/>
+        </w:tabs>
+        <w:rPr>
+          <w:b/>
+        </w:rPr>
+      </w:pPr>
+      <w:r>
+        <w:rPr>
+          <w:b/>
+        </w:rPr>
+        <w:t>Q</w:t>
+      </w:r>
+      <w:r>
+        <w:rPr>
+          <w:b/>
+        </w:rPr>
+        <w:t>.</w:t>
+      </w:r>
+      <w:r>
+        <w:rPr>
+          <w:b/>
+        </w:rPr>
+        <w:t>1</w:t>
+      </w:r>
+      <w:r>
+        <w:rPr>
+          <w:b/>
+        </w:rPr>
+        <w:t xml:space="preserve"> Ls-Display Hidden Files </w:t>
       </w:r>
       <w:r>
         <w:rPr>
@@ -56,66 +86,6 @@
             <wp:extent cx="3025402" cy="548688"/>
             <wp:effectExtent l="0" t="0" r="3810" b="3810"/>
             <wp:docPr id="1" name="Picture 1"/>
-            <wp:cNvGraphicFramePr>
-              <a:graphicFrameLocks xmlns:a="http://schemas.openxmlformats.org/drawingml/2006/main" noChangeAspect="1"/>
-            </wp:cNvGraphicFramePr>
-            <a:graphic xmlns:a="http://schemas.openxmlformats.org/drawingml/2006/main">
-              <a:graphicData uri="http://schemas.openxmlformats.org/drawingml/2006/picture">
-                <pic:pic xmlns:pic="http://schemas.openxmlformats.org/drawingml/2006/picture">
-                  <pic:nvPicPr>
-                    <pic:cNvPr id="1" name=""/>
-                    <pic:cNvPicPr/>
-                  </pic:nvPicPr>
-                  <pic:blipFill>
-                    <a:blip r:embed="rId5"/>
-                    <a:stretch>
-                      <a:fillRect/>
-                    </a:stretch>
-                  </pic:blipFill>
-                  <pic:spPr>
-                    <a:xfrm>
-                      <a:off x="0" y="0"/>
-                      <a:ext cx="3025402" cy="548688"/>
-                    </a:xfrm>
-                    <a:prstGeom prst="rect">
-                      <a:avLst/>
-                    </a:prstGeom>
-                  </pic:spPr>
-                </pic:pic>
-              </a:graphicData>
-            </a:graphic>
-          </wp:inline>
-        </w:drawing>
-      </w:r>
-    </w:p>
-    <w:p>
-      <w:pPr>
-        <w:rPr>
-          <w:b/>
-        </w:rPr>
-      </w:pPr>
-      <w:r>
-        <w:rPr>
-          <w:b/>
-        </w:rPr>
-        <w:t>Q2.</w:t>
-      </w:r>
-    </w:p>
-    <w:p>
-      <w:pPr>
-        <w:rPr>
-          <w:b/>
-        </w:rPr>
-      </w:pPr>
-      <w:r>
-        <w:rPr>
-          <w:b/>
-        </w:rPr>
-        <w:drawing>
-          <wp:inline distT="0" distB="0" distL="0" distR="0" wp14:anchorId="7D1DECDF" wp14:editId="51960776">
-            <wp:extent cx="4458086" cy="548688"/>
-            <wp:effectExtent l="0" t="0" r="0" b="3810"/>
-            <wp:docPr id="2" name="Picture 2"/>
             <wp:cNvGraphicFramePr>
               <a:graphicFrameLocks xmlns:a="http://schemas.openxmlformats.org/drawingml/2006/main" noChangeAspect="1"/>
             </wp:cNvGraphicFramePr>
@@ -135,7 +105,7 @@
                   <pic:spPr>
                     <a:xfrm>
                       <a:off x="0" y="0"/>
-                      <a:ext cx="4458086" cy="548688"/>
+                      <a:ext cx="3025402" cy="548688"/>
                     </a:xfrm>
                     <a:prstGeom prst="rect">
                       <a:avLst/>
@@ -154,28 +124,76 @@
           <w:b/>
         </w:rPr>
       </w:pPr>
-      <w:r>
-        <w:rPr>
-          <w:b/>
-        </w:rPr>
-        <w:t>Q3.</w:t>
-      </w:r>
-    </w:p>
-    <w:p>
-      <w:pPr>
-        <w:rPr>
-          <w:b/>
-        </w:rPr>
-      </w:pPr>
-      <w:r>
-        <w:rPr>
-          <w:b/>
+    </w:p>
+    <w:p>
+      <w:pPr>
+        <w:rPr>
+          <w:b/>
+        </w:rPr>
+      </w:pPr>
+      <w:r>
+        <w:rPr>
+          <w:b/>
+        </w:rPr>
+        <w:t>Q2.</w:t>
+      </w:r>
+      <w:r>
+        <w:rPr>
+          <w:b/>
+        </w:rPr>
+        <w:t xml:space="preserve"> </w:t>
+      </w:r>
+      <w:r>
+        <w:rPr>
+          <w:b/>
+        </w:rPr>
+        <w:t>rename</w:t>
+      </w:r>
+      <w:r>
+        <w:rPr>
+          <w:b/>
+        </w:rPr>
+        <w:t xml:space="preserve"> </w:t>
+      </w:r>
+      <w:proofErr w:type="spellStart"/>
+      <w:r>
+        <w:rPr>
+          <w:b/>
+        </w:rPr>
+        <w:t>Rename</w:t>
+      </w:r>
+      <w:proofErr w:type="spellEnd"/>
+      <w:r>
+        <w:rPr>
+          <w:b/>
+        </w:rPr>
+        <w:t xml:space="preserve"> all *.txt files to *.</w:t>
+      </w:r>
+      <w:proofErr w:type="spellStart"/>
+      <w:r>
+        <w:rPr>
+          <w:b/>
+        </w:rPr>
+        <w:t>htm</w:t>
+      </w:r>
+      <w:proofErr w:type="spellEnd"/>
+    </w:p>
+    <w:p>
+      <w:pPr>
+        <w:rPr>
+          <w:b/>
+        </w:rPr>
+      </w:pPr>
+      <w:r>
+        <w:rPr>
+          <w:b/>
+          <w:noProof/>
         </w:rPr>
         <w:drawing>
-          <wp:inline distT="0" distB="0" distL="0" distR="0" wp14:anchorId="65DEE9A5" wp14:editId="7363C1A7">
-            <wp:extent cx="4991533" cy="548688"/>
+          <wp:inline distT="0" distB="0" distL="0" distR="0" wp14:anchorId="7D1DECDF" wp14:editId="51960776">
+            <wp:extent cx="4458086" cy="548688"/>
             <wp:effectExtent l="0" t="0" r="0" b="3810"/>
-            <wp:docPr id="7" name="Picture 7"/>
+            <wp:docPr id="2" name="Picture 2"/>
             <wp:cNvGraphicFramePr>
               <a:graphicFrameLocks xmlns:a="http://schemas.openxmlformats.org/drawingml/2006/main" noChangeAspect="1"/>
             </wp:cNvGraphicFramePr>
@@ -195,7 +213,7 @@
                   <pic:spPr>
                     <a:xfrm>
                       <a:off x="0" y="0"/>
-                      <a:ext cx="4991533" cy="548688"/>
+                      <a:ext cx="4458086" cy="548688"/>
                     </a:xfrm>
                     <a:prstGeom prst="rect">
                       <a:avLst/>
@@ -214,20 +232,72 @@
           <w:b/>
         </w:rPr>
       </w:pPr>
-      <w:r>
-        <w:rPr>
-          <w:b/>
-        </w:rPr>
-        <w:t>Q4.</w:t>
-      </w:r>
-    </w:p>
-    <w:p>
-      <w:r>
+    </w:p>
+    <w:p>
+      <w:pPr>
+        <w:rPr>
+          <w:b/>
+        </w:rPr>
+      </w:pPr>
+      <w:r>
+        <w:rPr>
+          <w:b/>
+        </w:rPr>
+        <w:t>Q3.</w:t>
+      </w:r>
+      <w:r>
+        <w:rPr>
+          <w:b/>
+        </w:rPr>
+        <w:t xml:space="preserve"> </w:t>
+      </w:r>
+      <w:r>
+        <w:rPr>
+          <w:b/>
+        </w:rPr>
+        <w:t xml:space="preserve">ln </w:t>
+      </w:r>
+      <w:r>
+        <w:rPr>
+          <w:b/>
+        </w:rPr>
+        <w:t>–</w:t>
+      </w:r>
+      <w:r>
+        <w:rPr>
+          <w:b/>
+        </w:rPr>
+        <w:t>s</w:t>
+      </w:r>
+      <w:r>
+        <w:rPr>
+          <w:b/>
+        </w:rPr>
+        <w:t xml:space="preserve"> </w:t>
+      </w:r>
+      <w:r>
+        <w:rPr>
+          <w:b/>
+        </w:rPr>
+        <w:t>Create symbolic link (shortcut) for a file</w:t>
+      </w:r>
+    </w:p>
+    <w:p>
+      <w:pPr>
+        <w:rPr>
+          <w:b/>
+        </w:rPr>
+      </w:pPr>
+      <w:r>
+        <w:rPr>
+          <w:b/>
+          <w:noProof/>
+        </w:rPr>
         <w:drawing>
-          <wp:inline distT="0" distB="0" distL="0" distR="0" wp14:anchorId="7438FF00" wp14:editId="7135C60E">
-            <wp:extent cx="6325148" cy="541067"/>
-            <wp:effectExtent l="0" t="0" r="0" b="0"/>
-            <wp:docPr id="8" name="Picture 8"/>
+          <wp:inline distT="0" distB="0" distL="0" distR="0" wp14:anchorId="65DEE9A5" wp14:editId="7363C1A7">
+            <wp:extent cx="4991533" cy="548688"/>
+            <wp:effectExtent l="0" t="0" r="0" b="3810"/>
+            <wp:docPr id="7" name="Picture 7"/>
             <wp:cNvGraphicFramePr>
               <a:graphicFrameLocks xmlns:a="http://schemas.openxmlformats.org/drawingml/2006/main" noChangeAspect="1"/>
             </wp:cNvGraphicFramePr>
@@ -247,7 +317,7 @@
                   <pic:spPr>
                     <a:xfrm>
                       <a:off x="0" y="0"/>
-                      <a:ext cx="6325148" cy="541067"/>
+                      <a:ext cx="4991533" cy="548688"/>
                     </a:xfrm>
                     <a:prstGeom prst="rect">
                       <a:avLst/>
@@ -266,28 +336,42 @@
           <w:b/>
         </w:rPr>
       </w:pPr>
-      <w:r>
-        <w:rPr>
-          <w:b/>
-        </w:rPr>
-        <w:t>Q5.</w:t>
-      </w:r>
-    </w:p>
-    <w:p>
-      <w:pPr>
-        <w:rPr>
-          <w:b/>
-        </w:rPr>
-      </w:pPr>
-      <w:r>
-        <w:rPr>
-          <w:b/>
+    </w:p>
+    <w:p>
+      <w:pPr>
+        <w:rPr>
+          <w:b/>
+        </w:rPr>
+      </w:pPr>
+      <w:r>
+        <w:rPr>
+          <w:b/>
+        </w:rPr>
+        <w:t>Q4.</w:t>
+      </w:r>
+      <w:r>
+        <w:rPr>
+          <w:b/>
+        </w:rPr>
+        <w:t xml:space="preserve"> </w:t>
+      </w:r>
+      <w:r>
+        <w:rPr>
+          <w:b/>
+        </w:rPr>
+        <w:t>ln Create hard link for a file</w:t>
+      </w:r>
+    </w:p>
+    <w:p>
+      <w:r>
+        <w:rPr>
+          <w:noProof/>
         </w:rPr>
         <w:drawing>
-          <wp:inline distT="0" distB="0" distL="0" distR="0" wp14:anchorId="6F2A2567" wp14:editId="29CEAE61">
-            <wp:extent cx="5829805" cy="1508891"/>
+          <wp:inline distT="0" distB="0" distL="0" distR="0" wp14:anchorId="7438FF00" wp14:editId="7135C60E">
+            <wp:extent cx="6325148" cy="541067"/>
             <wp:effectExtent l="0" t="0" r="0" b="0"/>
-            <wp:docPr id="9" name="Picture 9"/>
+            <wp:docPr id="8" name="Picture 8"/>
             <wp:cNvGraphicFramePr>
               <a:graphicFrameLocks xmlns:a="http://schemas.openxmlformats.org/drawingml/2006/main" noChangeAspect="1"/>
             </wp:cNvGraphicFramePr>
@@ -307,7 +391,7 @@
                   <pic:spPr>
                     <a:xfrm>
                       <a:off x="0" y="0"/>
-                      <a:ext cx="5829805" cy="1508891"/>
+                      <a:ext cx="6325148" cy="541067"/>
                     </a:xfrm>
                     <a:prstGeom prst="rect">
                       <a:avLst/>
@@ -326,20 +410,48 @@
           <w:b/>
         </w:rPr>
       </w:pPr>
-      <w:r>
-        <w:rPr>
-          <w:b/>
-        </w:rPr>
-        <w:t>Q6.</w:t>
-      </w:r>
-    </w:p>
-    <w:p>
-      <w:r>
+    </w:p>
+    <w:p>
+      <w:pPr>
+        <w:rPr>
+          <w:b/>
+        </w:rPr>
+      </w:pPr>
+      <w:r>
+        <w:rPr>
+          <w:b/>
+        </w:rPr>
+        <w:t>Q5.</w:t>
+      </w:r>
+      <w:r>
+        <w:rPr>
+          <w:b/>
+        </w:rPr>
+        <w:t xml:space="preserve"> </w:t>
+      </w:r>
+      <w:r>
+        <w:rPr>
+          <w:b/>
+        </w:rPr>
+        <w:t>stat Display time stamp of the file</w:t>
+      </w:r>
+    </w:p>
+    <w:p>
+      <w:pPr>
+        <w:rPr>
+          <w:b/>
+        </w:rPr>
+      </w:pPr>
+      <w:r>
+        <w:rPr>
+          <w:b/>
+          <w:noProof/>
+        </w:rPr>
         <w:drawing>
-          <wp:inline distT="0" distB="0" distL="0" distR="0" wp14:anchorId="4CF8481B" wp14:editId="6DBE07BD">
-            <wp:extent cx="6073666" cy="1539373"/>
-            <wp:effectExtent l="0" t="0" r="3810" b="3810"/>
-            <wp:docPr id="10" name="Picture 10"/>
+          <wp:inline distT="0" distB="0" distL="0" distR="0" wp14:anchorId="6F2A2567" wp14:editId="29CEAE61">
+            <wp:extent cx="5829805" cy="1508891"/>
+            <wp:effectExtent l="0" t="0" r="0" b="0"/>
+            <wp:docPr id="9" name="Picture 9"/>
             <wp:cNvGraphicFramePr>
               <a:graphicFrameLocks xmlns:a="http://schemas.openxmlformats.org/drawingml/2006/main" noChangeAspect="1"/>
             </wp:cNvGraphicFramePr>
@@ -359,7 +471,7 @@
                   <pic:spPr>
                     <a:xfrm>
                       <a:off x="0" y="0"/>
-                      <a:ext cx="6073666" cy="1539373"/>
+                      <a:ext cx="5829805" cy="1508891"/>
                     </a:xfrm>
                     <a:prstGeom prst="rect">
                       <a:avLst/>
@@ -378,20 +490,78 @@
           <w:b/>
         </w:rPr>
       </w:pPr>
-      <w:r>
-        <w:rPr>
-          <w:b/>
-        </w:rPr>
-        <w:t>Q7.</w:t>
-      </w:r>
-    </w:p>
-    <w:p>
-      <w:r>
+    </w:p>
+    <w:p>
+      <w:pPr>
+        <w:rPr>
+          <w:b/>
+        </w:rPr>
+      </w:pPr>
+    </w:p>
+    <w:p>
+      <w:pPr>
+        <w:rPr>
+          <w:b/>
+        </w:rPr>
+      </w:pPr>
+    </w:p>
+    <w:p>
+      <w:pPr>
+        <w:rPr>
+          <w:b/>
+        </w:rPr>
+      </w:pPr>
+    </w:p>
+    <w:p>
+      <w:pPr>
+        <w:rPr>
+          <w:b/>
+        </w:rPr>
+      </w:pPr>
+    </w:p>
+    <w:p>
+      <w:pPr>
+        <w:rPr>
+          <w:b/>
+        </w:rPr>
+      </w:pPr>
+    </w:p>
+    <w:p>
+      <w:pPr>
+        <w:rPr>
+          <w:b/>
+        </w:rPr>
+      </w:pPr>
+      <w:r>
+        <w:rPr>
+          <w:b/>
+        </w:rPr>
+        <w:lastRenderedPageBreak/>
+        <w:t>Q6.</w:t>
+      </w:r>
+      <w:r>
+        <w:rPr>
+          <w:b/>
+        </w:rPr>
+        <w:t xml:space="preserve"> </w:t>
+      </w:r>
+      <w:r>
+        <w:rPr>
+          <w:b/>
+        </w:rPr>
+        <w:t>touch Change the time stamp of the file</w:t>
+      </w:r>
+    </w:p>
+    <w:p>
+      <w:r>
+        <w:rPr>
+          <w:noProof/>
+        </w:rPr>
         <w:drawing>
-          <wp:inline distT="0" distB="0" distL="0" distR="0" wp14:anchorId="324E8F14" wp14:editId="6F33184B">
-            <wp:extent cx="6858000" cy="523875"/>
-            <wp:effectExtent l="0" t="0" r="0" b="9525"/>
-            <wp:docPr id="11" name="Picture 11"/>
+          <wp:inline distT="0" distB="0" distL="0" distR="0" wp14:anchorId="4CF8481B" wp14:editId="6DBE07BD">
+            <wp:extent cx="6073666" cy="1539373"/>
+            <wp:effectExtent l="0" t="0" r="3810" b="3810"/>
+            <wp:docPr id="10" name="Picture 10"/>
             <wp:cNvGraphicFramePr>
               <a:graphicFrameLocks xmlns:a="http://schemas.openxmlformats.org/drawingml/2006/main" noChangeAspect="1"/>
             </wp:cNvGraphicFramePr>
@@ -411,7 +581,7 @@
                   <pic:spPr>
                     <a:xfrm>
                       <a:off x="0" y="0"/>
-                      <a:ext cx="6858000" cy="523875"/>
+                      <a:ext cx="6073666" cy="1539373"/>
                     </a:xfrm>
                     <a:prstGeom prst="rect">
                       <a:avLst/>
@@ -430,21 +600,35 @@
           <w:b/>
         </w:rPr>
       </w:pPr>
-      <w:r>
-        <w:rPr>
-          <w:b/>
-        </w:rPr>
-        <w:t>Q8.</w:t>
-      </w:r>
-    </w:p>
-    <w:p>
-      <w:r>
-        <w:lastRenderedPageBreak/>
+    </w:p>
+    <w:p>
+      <w:r>
+        <w:rPr>
+          <w:b/>
+        </w:rPr>
+        <w:t>Q7.</w:t>
+      </w:r>
+      <w:r>
+        <w:rPr>
+          <w:b/>
+        </w:rPr>
+        <w:t xml:space="preserve"> </w:t>
+      </w:r>
+      <w:r>
+        <w:rPr>
+          <w:b/>
+        </w:rPr>
+        <w:t>touch Create empty file</w:t>
+      </w:r>
+      <w:r>
+        <w:rPr>
+          <w:noProof/>
+        </w:rPr>
         <w:drawing>
-          <wp:inline distT="0" distB="0" distL="0" distR="0" wp14:anchorId="4CDDF796" wp14:editId="2697B5DF">
-            <wp:extent cx="4359018" cy="1242168"/>
-            <wp:effectExtent l="0" t="0" r="3810" b="0"/>
-            <wp:docPr id="12" name="Picture 12"/>
+          <wp:inline distT="0" distB="0" distL="0" distR="0" wp14:anchorId="324E8F14" wp14:editId="6F33184B">
+            <wp:extent cx="6858000" cy="523875"/>
+            <wp:effectExtent l="0" t="0" r="0" b="9525"/>
+            <wp:docPr id="11" name="Picture 11"/>
             <wp:cNvGraphicFramePr>
               <a:graphicFrameLocks xmlns:a="http://schemas.openxmlformats.org/drawingml/2006/main" noChangeAspect="1"/>
             </wp:cNvGraphicFramePr>
@@ -464,7 +648,7 @@
                   <pic:spPr>
                     <a:xfrm>
                       <a:off x="0" y="0"/>
-                      <a:ext cx="4359018" cy="1242168"/>
+                      <a:ext cx="6858000" cy="523875"/>
                     </a:xfrm>
                     <a:prstGeom prst="rect">
                       <a:avLst/>
@@ -483,78 +667,42 @@
           <w:b/>
         </w:rPr>
       </w:pPr>
-      <w:r>
-        <w:rPr>
-          <w:b/>
-        </w:rPr>
-        <w:t>Q9.</w:t>
-      </w:r>
-    </w:p>
-    <w:p>
-      <w:pPr>
-        <w:pStyle w:val="ListParagraph"/>
-        <w:numPr>
-          <w:ilvl w:val="0"/>
-          <w:numId w:val="1"/>
-        </w:numPr>
-      </w:pPr>
-      <w:proofErr w:type="spellStart"/>
-      <w:r>
-        <w:rPr>
-          <w:b/>
-        </w:rPr>
-        <w:t>PowerOff</w:t>
-      </w:r>
-      <w:proofErr w:type="spellEnd"/>
-    </w:p>
-    <w:p>
-      <w:pPr>
-        <w:rPr>
-          <w:b/>
-        </w:rPr>
-      </w:pPr>
-      <w:r>
-        <w:rPr>
-          <w:b/>
-        </w:rPr>
-        <w:t>Q10.</w:t>
-      </w:r>
-    </w:p>
-    <w:p>
-      <w:pPr>
-        <w:pStyle w:val="ListParagraph"/>
-        <w:numPr>
-          <w:ilvl w:val="0"/>
-          <w:numId w:val="1"/>
-        </w:numPr>
-      </w:pPr>
-      <w:r>
-        <w:rPr>
-          <w:b/>
-        </w:rPr>
-        <w:t>Reboot</w:t>
-      </w:r>
-    </w:p>
-    <w:p>
-      <w:pPr>
-        <w:rPr>
-          <w:b/>
-        </w:rPr>
-      </w:pPr>
-      <w:r>
-        <w:rPr>
-          <w:b/>
-        </w:rPr>
-        <w:t>Q11.</w:t>
-      </w:r>
-    </w:p>
-    <w:p>
-      <w:r>
+    </w:p>
+    <w:p>
+      <w:pPr>
+        <w:rPr>
+          <w:b/>
+        </w:rPr>
+      </w:pPr>
+      <w:r>
+        <w:rPr>
+          <w:b/>
+        </w:rPr>
+        <w:t>Q8.</w:t>
+      </w:r>
+      <w:r>
+        <w:rPr>
+          <w:b/>
+        </w:rPr>
+        <w:t xml:space="preserve"> </w:t>
+      </w:r>
+      <w:r>
+        <w:rPr>
+          <w:b/>
+        </w:rPr>
+        <w:t>tail Print all lines in a file from fifth line onwards</w:t>
+      </w:r>
+    </w:p>
+    <w:p>
+      <w:r>
+        <w:rPr>
+          <w:noProof/>
+        </w:rPr>
         <w:drawing>
-          <wp:inline distT="0" distB="0" distL="0" distR="0" wp14:anchorId="32D8252A" wp14:editId="0058A4DC">
-            <wp:extent cx="3817951" cy="320068"/>
-            <wp:effectExtent l="0" t="0" r="0" b="3810"/>
-            <wp:docPr id="13" name="Picture 13"/>
+          <wp:inline distT="0" distB="0" distL="0" distR="0" wp14:anchorId="4CDDF796" wp14:editId="2697B5DF">
+            <wp:extent cx="4359018" cy="1242168"/>
+            <wp:effectExtent l="0" t="0" r="3810" b="0"/>
+            <wp:docPr id="12" name="Picture 12"/>
             <wp:cNvGraphicFramePr>
               <a:graphicFrameLocks xmlns:a="http://schemas.openxmlformats.org/drawingml/2006/main" noChangeAspect="1"/>
             </wp:cNvGraphicFramePr>
@@ -574,7 +722,7 @@
                   <pic:spPr>
                     <a:xfrm>
                       <a:off x="0" y="0"/>
-                      <a:ext cx="3817951" cy="320068"/>
+                      <a:ext cx="4359018" cy="1242168"/>
                     </a:xfrm>
                     <a:prstGeom prst="rect">
                       <a:avLst/>
@@ -591,22 +739,214 @@
       <w:pPr>
         <w:rPr>
           <w:b/>
-        </w:rPr>
-      </w:pPr>
-      <w:r>
-        <w:rPr>
-          <w:b/>
-        </w:rPr>
-        <w:t>Q12.</w:t>
-      </w:r>
-    </w:p>
-    <w:p>
-      <w:r>
+          <w:i/>
+        </w:rPr>
+      </w:pPr>
+    </w:p>
+    <w:p>
+      <w:pPr>
+        <w:rPr>
+          <w:b/>
+          <w:i/>
+        </w:rPr>
+      </w:pPr>
+      <w:r>
+        <w:rPr>
+          <w:b/>
+          <w:i/>
+        </w:rPr>
+        <w:t>Q9.</w:t>
+      </w:r>
+      <w:r>
+        <w:rPr>
+          <w:b/>
+          <w:i/>
+        </w:rPr>
+        <w:t xml:space="preserve"> </w:t>
+      </w:r>
+      <w:proofErr w:type="spellStart"/>
+      <w:r>
+        <w:rPr>
+          <w:b/>
+          <w:i/>
+        </w:rPr>
+        <w:t>init</w:t>
+      </w:r>
+      <w:proofErr w:type="spellEnd"/>
+      <w:r>
+        <w:rPr>
+          <w:b/>
+          <w:i/>
+        </w:rPr>
+        <w:t xml:space="preserve"> 0, </w:t>
+      </w:r>
+      <w:proofErr w:type="spellStart"/>
+      <w:r>
+        <w:rPr>
+          <w:b/>
+          <w:i/>
+        </w:rPr>
+        <w:t>poweroff</w:t>
+      </w:r>
+      <w:proofErr w:type="spellEnd"/>
+      <w:r>
+        <w:rPr>
+          <w:b/>
+          <w:i/>
+        </w:rPr>
+        <w:t xml:space="preserve"> Shutdown (Only for super-user)</w:t>
+      </w:r>
+    </w:p>
+    <w:p>
+      <w:pPr>
+        <w:pStyle w:val="ListParagraph"/>
+        <w:numPr>
+          <w:ilvl w:val="0"/>
+          <w:numId w:val="1"/>
+        </w:numPr>
+      </w:pPr>
+      <w:proofErr w:type="spellStart"/>
+      <w:r>
+        <w:rPr>
+          <w:b/>
+        </w:rPr>
+        <w:t>PowerOff</w:t>
+      </w:r>
+      <w:proofErr w:type="spellEnd"/>
+    </w:p>
+    <w:p>
+      <w:pPr>
+        <w:rPr>
+          <w:b/>
+          <w:i/>
+        </w:rPr>
+      </w:pPr>
+    </w:p>
+    <w:p>
+      <w:pPr>
+        <w:rPr>
+          <w:b/>
+          <w:i/>
+        </w:rPr>
+      </w:pPr>
+      <w:r>
+        <w:rPr>
+          <w:b/>
+          <w:i/>
+        </w:rPr>
+        <w:t>Q10.</w:t>
+      </w:r>
+      <w:r>
+        <w:rPr>
+          <w:b/>
+          <w:i/>
+        </w:rPr>
+        <w:t xml:space="preserve"> </w:t>
+      </w:r>
+      <w:proofErr w:type="spellStart"/>
+      <w:r>
+        <w:rPr>
+          <w:b/>
+          <w:i/>
+        </w:rPr>
+        <w:t>init</w:t>
+      </w:r>
+      <w:proofErr w:type="spellEnd"/>
+      <w:r>
+        <w:rPr>
+          <w:b/>
+          <w:i/>
+        </w:rPr>
+        <w:t xml:space="preserve"> 6, reboot </w:t>
+      </w:r>
+      <w:proofErr w:type="spellStart"/>
+      <w:r>
+        <w:rPr>
+          <w:b/>
+          <w:i/>
+        </w:rPr>
+        <w:t>Reboot</w:t>
+      </w:r>
+      <w:proofErr w:type="spellEnd"/>
+      <w:r>
+        <w:rPr>
+          <w:b/>
+          <w:i/>
+        </w:rPr>
+        <w:t xml:space="preserve"> (Only for super-user)</w:t>
+      </w:r>
+    </w:p>
+    <w:p>
+      <w:pPr>
+        <w:pStyle w:val="ListParagraph"/>
+        <w:numPr>
+          <w:ilvl w:val="0"/>
+          <w:numId w:val="1"/>
+        </w:numPr>
+      </w:pPr>
+      <w:r>
+        <w:rPr>
+          <w:b/>
+        </w:rPr>
+        <w:t>Reboot</w:t>
+      </w:r>
+    </w:p>
+    <w:p>
+      <w:pPr>
+        <w:rPr>
+          <w:b/>
+          <w:i/>
+        </w:rPr>
+      </w:pPr>
+    </w:p>
+    <w:p>
+      <w:pPr>
+        <w:rPr>
+          <w:b/>
+          <w:i/>
+        </w:rPr>
+      </w:pPr>
+      <w:r>
+        <w:rPr>
+          <w:b/>
+          <w:i/>
+        </w:rPr>
+        <w:t>Q11.</w:t>
+      </w:r>
+      <w:r>
+        <w:rPr>
+          <w:b/>
+          <w:i/>
+        </w:rPr>
+        <w:t xml:space="preserve"> </w:t>
+      </w:r>
+      <w:proofErr w:type="spellStart"/>
+      <w:r>
+        <w:rPr>
+          <w:b/>
+          <w:i/>
+        </w:rPr>
+        <w:t>whoami</w:t>
+      </w:r>
+      <w:proofErr w:type="spellEnd"/>
+      <w:r>
+        <w:rPr>
+          <w:b/>
+          <w:i/>
+        </w:rPr>
+        <w:t xml:space="preserve"> Find current user</w:t>
+      </w:r>
+    </w:p>
+    <w:p>
+      <w:r>
+        <w:rPr>
+          <w:noProof/>
+        </w:rPr>
         <w:drawing>
-          <wp:inline distT="0" distB="0" distL="0" distR="0" wp14:anchorId="58C80C84" wp14:editId="6BC09D94">
-            <wp:extent cx="3185436" cy="320068"/>
+          <wp:inline distT="0" distB="0" distL="0" distR="0" wp14:anchorId="32D8252A" wp14:editId="0058A4DC">
+            <wp:extent cx="3817951" cy="320068"/>
             <wp:effectExtent l="0" t="0" r="0" b="3810"/>
-            <wp:docPr id="14" name="Picture 14"/>
+            <wp:docPr id="13" name="Picture 13"/>
             <wp:cNvGraphicFramePr>
               <a:graphicFrameLocks xmlns:a="http://schemas.openxmlformats.org/drawingml/2006/main" noChangeAspect="1"/>
             </wp:cNvGraphicFramePr>
@@ -626,7 +966,7 @@
                   <pic:spPr>
                     <a:xfrm>
                       <a:off x="0" y="0"/>
-                      <a:ext cx="3185436" cy="320068"/>
+                      <a:ext cx="3817951" cy="320068"/>
                     </a:xfrm>
                     <a:prstGeom prst="rect">
                       <a:avLst/>
@@ -645,20 +985,50 @@
           <w:b/>
         </w:rPr>
       </w:pPr>
-      <w:r>
-        <w:rPr>
-          <w:b/>
-        </w:rPr>
-        <w:t>Q13.</w:t>
-      </w:r>
-    </w:p>
-    <w:p>
-      <w:r>
+    </w:p>
+    <w:p>
+      <w:pPr>
+        <w:rPr>
+          <w:b/>
+        </w:rPr>
+      </w:pPr>
+      <w:r>
+        <w:rPr>
+          <w:b/>
+        </w:rPr>
+        <w:t>Q12.</w:t>
+      </w:r>
+      <w:r>
+        <w:rPr>
+          <w:b/>
+        </w:rPr>
+        <w:t xml:space="preserve"> </w:t>
+      </w:r>
+      <w:proofErr w:type="spellStart"/>
+      <w:r>
+        <w:rPr>
+          <w:b/>
+        </w:rPr>
+        <w:t>tty</w:t>
+      </w:r>
+      <w:proofErr w:type="spellEnd"/>
+      <w:r>
+        <w:rPr>
+          <w:b/>
+        </w:rPr>
+        <w:t xml:space="preserve"> Find current terminal</w:t>
+      </w:r>
+    </w:p>
+    <w:p>
+      <w:r>
+        <w:rPr>
+          <w:noProof/>
+        </w:rPr>
         <w:drawing>
-          <wp:inline distT="0" distB="0" distL="0" distR="0" wp14:anchorId="4BCBF69A" wp14:editId="4C448C57">
-            <wp:extent cx="5540220" cy="670618"/>
-            <wp:effectExtent l="0" t="0" r="3810" b="0"/>
-            <wp:docPr id="17" name="Picture 17"/>
+          <wp:inline distT="0" distB="0" distL="0" distR="0" wp14:anchorId="58C80C84" wp14:editId="6BC09D94">
+            <wp:extent cx="3185436" cy="320068"/>
+            <wp:effectExtent l="0" t="0" r="0" b="3810"/>
+            <wp:docPr id="14" name="Picture 14"/>
             <wp:cNvGraphicFramePr>
               <a:graphicFrameLocks xmlns:a="http://schemas.openxmlformats.org/drawingml/2006/main" noChangeAspect="1"/>
             </wp:cNvGraphicFramePr>
@@ -678,7 +1048,7 @@
                   <pic:spPr>
                     <a:xfrm>
                       <a:off x="0" y="0"/>
-                      <a:ext cx="5540220" cy="670618"/>
+                      <a:ext cx="3185436" cy="320068"/>
                     </a:xfrm>
                     <a:prstGeom prst="rect">
                       <a:avLst/>
@@ -697,11 +1067,19 @@
           <w:b/>
         </w:rPr>
       </w:pPr>
-      <w:r>
-        <w:rPr>
-          <w:b/>
-        </w:rPr>
-        <w:t>Q14.</w:t>
+    </w:p>
+    <w:p>
+      <w:pPr>
+        <w:rPr>
+          <w:b/>
+        </w:rPr>
+      </w:pPr>
+      <w:r>
+        <w:rPr>
+          <w:b/>
+        </w:rPr>
+        <w:lastRenderedPageBreak/>
+        <w:t>Q13.</w:t>
       </w:r>
       <w:r>
         <w:rPr>
@@ -709,22 +1087,37 @@
         </w:rPr>
         <w:t xml:space="preserve"> </w:t>
       </w:r>
-    </w:p>
-    <w:p>
-      <w:pPr>
-        <w:rPr>
-          <w:b/>
-        </w:rPr>
-      </w:pPr>
-      <w:r>
-        <w:rPr>
-          <w:b/>
+      <w:r>
+        <w:rPr>
+          <w:b/>
+        </w:rPr>
+        <w:t xml:space="preserve">who am </w:t>
+      </w:r>
+      <w:proofErr w:type="spellStart"/>
+      <w:r>
+        <w:rPr>
+          <w:b/>
+        </w:rPr>
+        <w:t>i</w:t>
+      </w:r>
+      <w:proofErr w:type="spellEnd"/>
+      <w:r>
+        <w:rPr>
+          <w:b/>
+        </w:rPr>
+        <w:t xml:space="preserve"> Find current user and terminal</w:t>
+      </w:r>
+    </w:p>
+    <w:p>
+      <w:r>
+        <w:rPr>
+          <w:noProof/>
         </w:rPr>
         <w:drawing>
-          <wp:inline distT="0" distB="0" distL="0" distR="0" wp14:anchorId="7BD2E6C1" wp14:editId="37FFAFC3">
-            <wp:extent cx="3223539" cy="365792"/>
-            <wp:effectExtent l="0" t="0" r="0" b="0"/>
-            <wp:docPr id="15" name="Picture 15"/>
+          <wp:inline distT="0" distB="0" distL="0" distR="0" wp14:anchorId="4BCBF69A" wp14:editId="4C448C57">
+            <wp:extent cx="5540220" cy="670618"/>
+            <wp:effectExtent l="0" t="0" r="3810" b="0"/>
+            <wp:docPr id="17" name="Picture 17"/>
             <wp:cNvGraphicFramePr>
               <a:graphicFrameLocks xmlns:a="http://schemas.openxmlformats.org/drawingml/2006/main" noChangeAspect="1"/>
             </wp:cNvGraphicFramePr>
@@ -744,7 +1137,7 @@
                   <pic:spPr>
                     <a:xfrm>
                       <a:off x="0" y="0"/>
-                      <a:ext cx="3223539" cy="365792"/>
+                      <a:ext cx="5540220" cy="670618"/>
                     </a:xfrm>
                     <a:prstGeom prst="rect">
                       <a:avLst/>
@@ -763,34 +1156,42 @@
           <w:b/>
         </w:rPr>
       </w:pPr>
-      <w:r>
-        <w:rPr>
-          <w:b/>
-        </w:rPr>
-        <w:t>Q15.</w:t>
-      </w:r>
-      <w:r>
-        <w:rPr>
-          <w:b/>
-        </w:rPr>
-        <w:t xml:space="preserve"> </w:t>
-      </w:r>
-    </w:p>
-    <w:p>
-      <w:pPr>
-        <w:rPr>
-          <w:b/>
-        </w:rPr>
-      </w:pPr>
-      <w:r>
-        <w:rPr>
-          <w:b/>
+    </w:p>
+    <w:p>
+      <w:pPr>
+        <w:rPr>
+          <w:b/>
+        </w:rPr>
+      </w:pPr>
+      <w:r>
+        <w:rPr>
+          <w:b/>
+        </w:rPr>
+        <w:t xml:space="preserve">Q14. </w:t>
+      </w:r>
+      <w:r>
+        <w:rPr>
+          <w:b/>
+        </w:rPr>
+        <w:t>users Find all users logged into the system</w:t>
+      </w:r>
+    </w:p>
+    <w:p>
+      <w:pPr>
+        <w:rPr>
+          <w:b/>
+        </w:rPr>
+      </w:pPr>
+      <w:r>
+        <w:rPr>
+          <w:b/>
+          <w:noProof/>
         </w:rPr>
         <w:drawing>
-          <wp:inline distT="0" distB="0" distL="0" distR="0" wp14:anchorId="3A56A307" wp14:editId="2A63AE53">
-            <wp:extent cx="4656223" cy="510584"/>
-            <wp:effectExtent l="0" t="0" r="0" b="3810"/>
-            <wp:docPr id="19" name="Picture 19"/>
+          <wp:inline distT="0" distB="0" distL="0" distR="0" wp14:anchorId="7BD2E6C1" wp14:editId="37FFAFC3">
+            <wp:extent cx="3223539" cy="365792"/>
+            <wp:effectExtent l="0" t="0" r="0" b="0"/>
+            <wp:docPr id="15" name="Picture 15"/>
             <wp:cNvGraphicFramePr>
               <a:graphicFrameLocks xmlns:a="http://schemas.openxmlformats.org/drawingml/2006/main" noChangeAspect="1"/>
             </wp:cNvGraphicFramePr>
@@ -810,7 +1211,7 @@
                   <pic:spPr>
                     <a:xfrm>
                       <a:off x="0" y="0"/>
-                      <a:ext cx="4656223" cy="510584"/>
+                      <a:ext cx="3223539" cy="365792"/>
                     </a:xfrm>
                     <a:prstGeom prst="rect">
                       <a:avLst/>
@@ -829,11 +1230,18 @@
           <w:b/>
         </w:rPr>
       </w:pPr>
-      <w:r>
-        <w:rPr>
-          <w:b/>
-        </w:rPr>
-        <w:t>Q16.</w:t>
+    </w:p>
+    <w:p>
+      <w:pPr>
+        <w:rPr>
+          <w:b/>
+        </w:rPr>
+      </w:pPr>
+      <w:r>
+        <w:rPr>
+          <w:b/>
+        </w:rPr>
+        <w:t>Q15.</w:t>
       </w:r>
       <w:r>
         <w:rPr>
@@ -841,22 +1249,43 @@
         </w:rPr>
         <w:t xml:space="preserve"> </w:t>
       </w:r>
-    </w:p>
-    <w:p>
-      <w:pPr>
-        <w:rPr>
-          <w:b/>
-        </w:rPr>
-      </w:pPr>
-      <w:r>
-        <w:rPr>
-          <w:b/>
+      <w:r>
+        <w:rPr>
+          <w:b/>
+        </w:rPr>
+        <w:t xml:space="preserve">who Find all users logged in and terminals in </w:t>
+      </w:r>
+      <w:proofErr w:type="gramStart"/>
+      <w:r>
+        <w:rPr>
+          <w:b/>
+        </w:rPr>
+        <w:t>use</w:t>
+      </w:r>
+      <w:proofErr w:type="gramEnd"/>
+      <w:r>
+        <w:rPr>
+          <w:b/>
+        </w:rPr>
+        <w:t xml:space="preserve"> </w:t>
+      </w:r>
+    </w:p>
+    <w:p>
+      <w:pPr>
+        <w:rPr>
+          <w:b/>
+        </w:rPr>
+      </w:pPr>
+      <w:r>
+        <w:rPr>
+          <w:b/>
+          <w:noProof/>
         </w:rPr>
         <w:drawing>
-          <wp:inline distT="0" distB="0" distL="0" distR="0" wp14:anchorId="684628F6" wp14:editId="669E41FA">
-            <wp:extent cx="4701947" cy="2072820"/>
-            <wp:effectExtent l="0" t="0" r="3810" b="3810"/>
-            <wp:docPr id="18" name="Picture 18"/>
+          <wp:inline distT="0" distB="0" distL="0" distR="0" wp14:anchorId="3A56A307" wp14:editId="2A63AE53">
+            <wp:extent cx="4656223" cy="510584"/>
+            <wp:effectExtent l="0" t="0" r="0" b="3810"/>
+            <wp:docPr id="19" name="Picture 19"/>
             <wp:cNvGraphicFramePr>
               <a:graphicFrameLocks xmlns:a="http://schemas.openxmlformats.org/drawingml/2006/main" noChangeAspect="1"/>
             </wp:cNvGraphicFramePr>
@@ -876,7 +1305,7 @@
                   <pic:spPr>
                     <a:xfrm>
                       <a:off x="0" y="0"/>
-                      <a:ext cx="4701947" cy="2072820"/>
+                      <a:ext cx="4656223" cy="510584"/>
                     </a:xfrm>
                     <a:prstGeom prst="rect">
                       <a:avLst/>
@@ -895,21 +1324,78 @@
           <w:b/>
         </w:rPr>
       </w:pPr>
-      <w:r>
-        <w:rPr>
-          <w:b/>
-        </w:rPr>
-        <w:lastRenderedPageBreak/>
-        <w:t>Q17.</w:t>
-      </w:r>
-    </w:p>
-    <w:p>
-      <w:r>
+    </w:p>
+    <w:p>
+      <w:pPr>
+        <w:rPr>
+          <w:b/>
+        </w:rPr>
+      </w:pPr>
+      <w:r>
+        <w:rPr>
+          <w:b/>
+        </w:rPr>
+        <w:t xml:space="preserve">Q16. </w:t>
+      </w:r>
+      <w:proofErr w:type="spellStart"/>
+      <w:r>
+        <w:rPr>
+          <w:b/>
+        </w:rPr>
+        <w:t>grep</w:t>
+      </w:r>
+      <w:proofErr w:type="spellEnd"/>
+      <w:r>
+        <w:rPr>
+          <w:b/>
+        </w:rPr>
+        <w:t xml:space="preserve">, </w:t>
+      </w:r>
+      <w:proofErr w:type="spellStart"/>
+      <w:r>
+        <w:rPr>
+          <w:b/>
+        </w:rPr>
+        <w:t>egrep</w:t>
+      </w:r>
+      <w:proofErr w:type="spellEnd"/>
+      <w:r>
+        <w:rPr>
+          <w:b/>
+        </w:rPr>
+        <w:t xml:space="preserve">, </w:t>
+      </w:r>
+      <w:proofErr w:type="spellStart"/>
+      <w:r>
+        <w:rPr>
+          <w:b/>
+        </w:rPr>
+        <w:t>fgrep</w:t>
+      </w:r>
+      <w:proofErr w:type="spellEnd"/>
+      <w:r>
+        <w:rPr>
+          <w:b/>
+        </w:rPr>
+        <w:t xml:space="preserve"> Find a given word/pattern from the file</w:t>
+      </w:r>
+    </w:p>
+    <w:p>
+      <w:pPr>
+        <w:rPr>
+          <w:b/>
+        </w:rPr>
+      </w:pPr>
+      <w:r>
+        <w:rPr>
+          <w:b/>
+          <w:noProof/>
+        </w:rPr>
         <w:drawing>
-          <wp:inline distT="0" distB="0" distL="0" distR="0" wp14:anchorId="117895A6" wp14:editId="732932A6">
-            <wp:extent cx="5014395" cy="480102"/>
-            <wp:effectExtent l="0" t="0" r="0" b="0"/>
-            <wp:docPr id="20" name="Picture 20"/>
+          <wp:inline distT="0" distB="0" distL="0" distR="0" wp14:anchorId="684628F6" wp14:editId="669E41FA">
+            <wp:extent cx="4701947" cy="2072820"/>
+            <wp:effectExtent l="0" t="0" r="3810" b="3810"/>
+            <wp:docPr id="18" name="Picture 18"/>
             <wp:cNvGraphicFramePr>
               <a:graphicFrameLocks xmlns:a="http://schemas.openxmlformats.org/drawingml/2006/main" noChangeAspect="1"/>
             </wp:cNvGraphicFramePr>
@@ -929,7 +1415,7 @@
                   <pic:spPr>
                     <a:xfrm>
                       <a:off x="0" y="0"/>
-                      <a:ext cx="5014395" cy="480102"/>
+                      <a:ext cx="4701947" cy="2072820"/>
                     </a:xfrm>
                     <a:prstGeom prst="rect">
                       <a:avLst/>
@@ -948,17 +1434,18 @@
           <w:b/>
         </w:rPr>
       </w:pPr>
-      <w:r>
-        <w:rPr>
-          <w:b/>
-        </w:rPr>
-        <w:t>Q.18</w:t>
-      </w:r>
-      <w:r>
-        <w:rPr>
-          <w:b/>
-        </w:rPr>
-        <w:t>.</w:t>
+    </w:p>
+    <w:p>
+      <w:pPr>
+        <w:rPr>
+          <w:b/>
+        </w:rPr>
+      </w:pPr>
+      <w:r>
+        <w:rPr>
+          <w:b/>
+        </w:rPr>
+        <w:t>Q17.</w:t>
       </w:r>
       <w:r>
         <w:rPr>
@@ -966,22 +1453,31 @@
         </w:rPr>
         <w:t xml:space="preserve"> </w:t>
       </w:r>
-    </w:p>
-    <w:p>
-      <w:pPr>
-        <w:rPr>
-          <w:b/>
-        </w:rPr>
-      </w:pPr>
-      <w:r>
-        <w:rPr>
-          <w:b/>
+      <w:proofErr w:type="spellStart"/>
+      <w:r>
+        <w:rPr>
+          <w:b/>
+        </w:rPr>
+        <w:t>chmod</w:t>
+      </w:r>
+      <w:proofErr w:type="spellEnd"/>
+      <w:r>
+        <w:rPr>
+          <w:b/>
+        </w:rPr>
+        <w:t xml:space="preserve"> Make a file as read-only</w:t>
+      </w:r>
+    </w:p>
+    <w:p>
+      <w:r>
+        <w:rPr>
+          <w:noProof/>
         </w:rPr>
         <w:drawing>
-          <wp:inline distT="0" distB="0" distL="0" distR="0" wp14:anchorId="58A3F56C" wp14:editId="5519C161">
-            <wp:extent cx="4709568" cy="510584"/>
-            <wp:effectExtent l="0" t="0" r="0" b="3810"/>
-            <wp:docPr id="22" name="Picture 22"/>
+          <wp:inline distT="0" distB="0" distL="0" distR="0" wp14:anchorId="117895A6" wp14:editId="732932A6">
+            <wp:extent cx="5014395" cy="480102"/>
+            <wp:effectExtent l="0" t="0" r="0" b="0"/>
+            <wp:docPr id="20" name="Picture 20"/>
             <wp:cNvGraphicFramePr>
               <a:graphicFrameLocks xmlns:a="http://schemas.openxmlformats.org/drawingml/2006/main" noChangeAspect="1"/>
             </wp:cNvGraphicFramePr>
@@ -1001,7 +1497,7 @@
                   <pic:spPr>
                     <a:xfrm>
                       <a:off x="0" y="0"/>
-                      <a:ext cx="4709568" cy="510584"/>
+                      <a:ext cx="5014395" cy="480102"/>
                     </a:xfrm>
                     <a:prstGeom prst="rect">
                       <a:avLst/>
@@ -1020,28 +1516,50 @@
           <w:b/>
         </w:rPr>
       </w:pPr>
-      <w:r>
-        <w:rPr>
-          <w:b/>
-        </w:rPr>
-        <w:t xml:space="preserve">Q.19 </w:t>
-      </w:r>
-    </w:p>
-    <w:p>
-      <w:pPr>
-        <w:rPr>
-          <w:b/>
-        </w:rPr>
-      </w:pPr>
-      <w:r>
-        <w:rPr>
-          <w:b/>
+    </w:p>
+    <w:p>
+      <w:pPr>
+        <w:rPr>
+          <w:b/>
+        </w:rPr>
+      </w:pPr>
+      <w:r>
+        <w:rPr>
+          <w:b/>
+        </w:rPr>
+        <w:t xml:space="preserve">Q.18. </w:t>
+      </w:r>
+      <w:proofErr w:type="spellStart"/>
+      <w:r>
+        <w:rPr>
+          <w:b/>
+        </w:rPr>
+        <w:t>chmod</w:t>
+      </w:r>
+      <w:proofErr w:type="spellEnd"/>
+      <w:r>
+        <w:rPr>
+          <w:b/>
+        </w:rPr>
+        <w:t xml:space="preserve"> Make a file as write, read and execute</w:t>
+      </w:r>
+    </w:p>
+    <w:p>
+      <w:pPr>
+        <w:rPr>
+          <w:b/>
+        </w:rPr>
+      </w:pPr>
+      <w:r>
+        <w:rPr>
+          <w:b/>
+          <w:noProof/>
         </w:rPr>
         <w:drawing>
-          <wp:inline distT="0" distB="0" distL="0" distR="0" wp14:anchorId="76C35DA6" wp14:editId="388743B6">
-            <wp:extent cx="4214225" cy="548688"/>
+          <wp:inline distT="0" distB="0" distL="0" distR="0" wp14:anchorId="58A3F56C" wp14:editId="5519C161">
+            <wp:extent cx="4709568" cy="510584"/>
             <wp:effectExtent l="0" t="0" r="0" b="3810"/>
-            <wp:docPr id="23" name="Picture 23"/>
+            <wp:docPr id="22" name="Picture 22"/>
             <wp:cNvGraphicFramePr>
               <a:graphicFrameLocks xmlns:a="http://schemas.openxmlformats.org/drawingml/2006/main" noChangeAspect="1"/>
             </wp:cNvGraphicFramePr>
@@ -1061,7 +1579,7 @@
                   <pic:spPr>
                     <a:xfrm>
                       <a:off x="0" y="0"/>
-                      <a:ext cx="4214225" cy="548688"/>
+                      <a:ext cx="4709568" cy="510584"/>
                     </a:xfrm>
                     <a:prstGeom prst="rect">
                       <a:avLst/>
@@ -1080,28 +1598,58 @@
           <w:b/>
         </w:rPr>
       </w:pPr>
-      <w:r>
-        <w:rPr>
-          <w:b/>
-        </w:rPr>
-        <w:t xml:space="preserve">Q.20 </w:t>
-      </w:r>
-    </w:p>
-    <w:p>
-      <w:pPr>
-        <w:rPr>
-          <w:b/>
-        </w:rPr>
-      </w:pPr>
-      <w:r>
-        <w:rPr>
-          <w:b/>
+    </w:p>
+    <w:p>
+      <w:pPr>
+        <w:rPr>
+          <w:b/>
+        </w:rPr>
+      </w:pPr>
+    </w:p>
+    <w:p>
+      <w:pPr>
+        <w:rPr>
+          <w:b/>
+        </w:rPr>
+      </w:pPr>
+      <w:r>
+        <w:rPr>
+          <w:b/>
+        </w:rPr>
+        <w:lastRenderedPageBreak/>
+        <w:t xml:space="preserve">Q.19 </w:t>
+      </w:r>
+      <w:proofErr w:type="spellStart"/>
+      <w:r>
+        <w:rPr>
+          <w:b/>
+        </w:rPr>
+        <w:t>wc</w:t>
+      </w:r>
+      <w:proofErr w:type="spellEnd"/>
+      <w:r>
+        <w:rPr>
+          <w:b/>
+        </w:rPr>
+        <w:t xml:space="preserve"> (using redirection) Take input from the file, count words and store output to other file</w:t>
+      </w:r>
+    </w:p>
+    <w:p>
+      <w:pPr>
+        <w:rPr>
+          <w:b/>
+        </w:rPr>
+      </w:pPr>
+      <w:r>
+        <w:rPr>
+          <w:b/>
+          <w:noProof/>
         </w:rPr>
         <w:drawing>
-          <wp:inline distT="0" distB="0" distL="0" distR="0" wp14:anchorId="1978C8F8" wp14:editId="719B9392">
-            <wp:extent cx="3139712" cy="320068"/>
-            <wp:effectExtent l="0" t="0" r="3810" b="3810"/>
-            <wp:docPr id="24" name="Picture 24"/>
+          <wp:inline distT="0" distB="0" distL="0" distR="0" wp14:anchorId="76C35DA6" wp14:editId="388743B6">
+            <wp:extent cx="4214225" cy="548688"/>
+            <wp:effectExtent l="0" t="0" r="0" b="3810"/>
+            <wp:docPr id="23" name="Picture 23"/>
             <wp:cNvGraphicFramePr>
               <a:graphicFrameLocks xmlns:a="http://schemas.openxmlformats.org/drawingml/2006/main" noChangeAspect="1"/>
             </wp:cNvGraphicFramePr>
@@ -1121,7 +1669,7 @@
                   <pic:spPr>
                     <a:xfrm>
                       <a:off x="0" y="0"/>
-                      <a:ext cx="3139712" cy="320068"/>
+                      <a:ext cx="4214225" cy="548688"/>
                     </a:xfrm>
                     <a:prstGeom prst="rect">
                       <a:avLst/>
@@ -1140,20 +1688,70 @@
           <w:b/>
         </w:rPr>
       </w:pPr>
-      <w:r>
-        <w:rPr>
-          <w:b/>
-        </w:rPr>
-        <w:t>Q.21</w:t>
-      </w:r>
-    </w:p>
-    <w:p>
-      <w:r>
+    </w:p>
+    <w:p>
+      <w:pPr>
+        <w:rPr>
+          <w:b/>
+        </w:rPr>
+      </w:pPr>
+      <w:proofErr w:type="gramStart"/>
+      <w:r>
+        <w:rPr>
+          <w:b/>
+        </w:rPr>
+        <w:t xml:space="preserve">Q.20 </w:t>
+      </w:r>
+      <w:r>
+        <w:rPr>
+          <w:b/>
+        </w:rPr>
+        <w:t xml:space="preserve"> </w:t>
+      </w:r>
+      <w:r>
+        <w:rPr>
+          <w:b/>
+        </w:rPr>
+        <w:t>who</w:t>
+      </w:r>
+      <w:proofErr w:type="gramEnd"/>
+      <w:r>
+        <w:rPr>
+          <w:b/>
+        </w:rPr>
+        <w:t xml:space="preserve"> | </w:t>
+      </w:r>
+      <w:proofErr w:type="spellStart"/>
+      <w:r>
+        <w:rPr>
+          <w:b/>
+        </w:rPr>
+        <w:t>wc</w:t>
+      </w:r>
+      <w:proofErr w:type="spellEnd"/>
+      <w:r>
+        <w:rPr>
+          <w:b/>
+        </w:rPr>
+        <w:t xml:space="preserve"> (using pipe) Count words in output of “who” command</w:t>
+      </w:r>
+    </w:p>
+    <w:p>
+      <w:pPr>
+        <w:rPr>
+          <w:b/>
+        </w:rPr>
+      </w:pPr>
+      <w:r>
+        <w:rPr>
+          <w:b/>
+          <w:noProof/>
+        </w:rPr>
         <w:drawing>
-          <wp:inline distT="0" distB="0" distL="0" distR="0" wp14:anchorId="76ED6C58" wp14:editId="14106368">
-            <wp:extent cx="4747671" cy="685859"/>
-            <wp:effectExtent l="0" t="0" r="0" b="0"/>
-            <wp:docPr id="21" name="Picture 21"/>
+          <wp:inline distT="0" distB="0" distL="0" distR="0" wp14:anchorId="1978C8F8" wp14:editId="719B9392">
+            <wp:extent cx="3139712" cy="320068"/>
+            <wp:effectExtent l="0" t="0" r="3810" b="3810"/>
+            <wp:docPr id="24" name="Picture 24"/>
             <wp:cNvGraphicFramePr>
               <a:graphicFrameLocks xmlns:a="http://schemas.openxmlformats.org/drawingml/2006/main" noChangeAspect="1"/>
             </wp:cNvGraphicFramePr>
@@ -1173,7 +1771,7 @@
                   <pic:spPr>
                     <a:xfrm>
                       <a:off x="0" y="0"/>
-                      <a:ext cx="4747671" cy="685859"/>
+                      <a:ext cx="3139712" cy="320068"/>
                     </a:xfrm>
                     <a:prstGeom prst="rect">
                       <a:avLst/>
@@ -1192,20 +1790,42 @@
           <w:b/>
         </w:rPr>
       </w:pPr>
-      <w:r>
-        <w:rPr>
-          <w:b/>
-        </w:rPr>
-        <w:t>Q.22</w:t>
-      </w:r>
-    </w:p>
-    <w:p>
-      <w:r>
+    </w:p>
+    <w:p>
+      <w:pPr>
+        <w:rPr>
+          <w:b/>
+        </w:rPr>
+      </w:pPr>
+      <w:r>
+        <w:rPr>
+          <w:b/>
+        </w:rPr>
+        <w:t>Q.21</w:t>
+      </w:r>
+      <w:r>
+        <w:rPr>
+          <w:b/>
+        </w:rPr>
+        <w:t xml:space="preserve"> </w:t>
+      </w:r>
+      <w:r>
+        <w:rPr>
+          <w:b/>
+        </w:rPr>
+        <w:t>head, tail (using pipe) Print lines 5 to 10 from the given file</w:t>
+      </w:r>
+    </w:p>
+    <w:p>
+      <w:r>
+        <w:rPr>
+          <w:noProof/>
+        </w:rPr>
         <w:drawing>
-          <wp:inline distT="0" distB="0" distL="0" distR="0" wp14:anchorId="26AAF3E0" wp14:editId="3D4E5B56">
-            <wp:extent cx="3947502" cy="975445"/>
+          <wp:inline distT="0" distB="0" distL="0" distR="0" wp14:anchorId="76ED6C58" wp14:editId="14106368">
+            <wp:extent cx="4747671" cy="685859"/>
             <wp:effectExtent l="0" t="0" r="0" b="0"/>
-            <wp:docPr id="25" name="Picture 25"/>
+            <wp:docPr id="21" name="Picture 21"/>
             <wp:cNvGraphicFramePr>
               <a:graphicFrameLocks xmlns:a="http://schemas.openxmlformats.org/drawingml/2006/main" noChangeAspect="1"/>
             </wp:cNvGraphicFramePr>
@@ -1225,7 +1845,7 @@
                   <pic:spPr>
                     <a:xfrm>
                       <a:off x="0" y="0"/>
-                      <a:ext cx="3947502" cy="975445"/>
+                      <a:ext cx="4747671" cy="685859"/>
                     </a:xfrm>
                     <a:prstGeom prst="rect">
                       <a:avLst/>
@@ -1238,40 +1858,78 @@
         </w:drawing>
       </w:r>
     </w:p>
-    <w:p>
-      <w:pPr>
-        <w:rPr>
-          <w:b/>
-        </w:rPr>
-      </w:pPr>
-      <w:r>
-        <w:rPr>
-          <w:b/>
-        </w:rPr>
-        <w:t>Q.</w:t>
-      </w:r>
-      <w:r>
-        <w:rPr>
-          <w:b/>
-        </w:rPr>
-        <w:t>23</w:t>
-      </w:r>
-    </w:p>
-    <w:p>
-      <w:pPr>
-        <w:rPr>
-          <w:b/>
-        </w:rPr>
-      </w:pPr>
-      <w:r>
-        <w:rPr>
-          <w:b/>
+    <w:p/>
+    <w:p>
+      <w:pPr>
+        <w:rPr>
+          <w:b/>
+        </w:rPr>
+      </w:pPr>
+      <w:r>
+        <w:rPr>
+          <w:b/>
+        </w:rPr>
+        <w:t>Q.22</w:t>
+      </w:r>
+      <w:r>
+        <w:rPr>
+          <w:b/>
+        </w:rPr>
+        <w:t xml:space="preserve"> </w:t>
+      </w:r>
+      <w:proofErr w:type="gramStart"/>
+      <w:r>
+        <w:rPr>
+          <w:b/>
+        </w:rPr>
+        <w:t>sort ,</w:t>
+      </w:r>
+      <w:proofErr w:type="gramEnd"/>
+      <w:r>
+        <w:rPr>
+          <w:b/>
+        </w:rPr>
+        <w:t xml:space="preserve"> </w:t>
+      </w:r>
+      <w:proofErr w:type="spellStart"/>
+      <w:r>
+        <w:rPr>
+          <w:b/>
+        </w:rPr>
+        <w:t>uniq</w:t>
+      </w:r>
+      <w:proofErr w:type="spellEnd"/>
+      <w:r>
+        <w:rPr>
+          <w:b/>
+        </w:rPr>
+        <w:t xml:space="preserve"> (using pipe) Print the </w:t>
+      </w:r>
+      <w:proofErr w:type="spellStart"/>
+      <w:r>
+        <w:rPr>
+          <w:b/>
+        </w:rPr>
+        <w:t>uniq</w:t>
+      </w:r>
+      <w:proofErr w:type="spellEnd"/>
+      <w:r>
+        <w:rPr>
+          <w:b/>
+        </w:rPr>
+        <w:t xml:space="preserve"> values from the unsorted file</w:t>
+      </w:r>
+    </w:p>
+    <w:p>
+      <w:r>
+        <w:rPr>
+          <w:noProof/>
         </w:rPr>
         <w:drawing>
-          <wp:inline distT="0" distB="0" distL="0" distR="0" wp14:anchorId="4272D5E8" wp14:editId="508DE5A2">
-            <wp:extent cx="5342083" cy="358171"/>
-            <wp:effectExtent l="0" t="0" r="0" b="3810"/>
-            <wp:docPr id="26" name="Picture 26"/>
+          <wp:inline distT="0" distB="0" distL="0" distR="0" wp14:anchorId="26AAF3E0" wp14:editId="3D4E5B56">
+            <wp:extent cx="3947502" cy="975445"/>
+            <wp:effectExtent l="0" t="0" r="0" b="0"/>
+            <wp:docPr id="25" name="Picture 25"/>
             <wp:cNvGraphicFramePr>
               <a:graphicFrameLocks xmlns:a="http://schemas.openxmlformats.org/drawingml/2006/main" noChangeAspect="1"/>
             </wp:cNvGraphicFramePr>
@@ -1291,7 +1949,7 @@
                   <pic:spPr>
                     <a:xfrm>
                       <a:off x="0" y="0"/>
-                      <a:ext cx="5342083" cy="358171"/>
+                      <a:ext cx="3947502" cy="975445"/>
                     </a:xfrm>
                     <a:prstGeom prst="rect">
                       <a:avLst/>
@@ -1310,28 +1968,62 @@
           <w:b/>
         </w:rPr>
       </w:pPr>
-      <w:r>
-        <w:rPr>
-          <w:b/>
-        </w:rPr>
-        <w:t>Q.</w:t>
-      </w:r>
-      <w:r>
-        <w:rPr>
-          <w:b/>
-        </w:rPr>
-        <w:t>24</w:t>
-      </w:r>
-      <w:bookmarkStart w:id="0" w:name="_GoBack"/>
-      <w:bookmarkEnd w:id="0"/>
-    </w:p>
-    <w:p>
-      <w:r>
+    </w:p>
+    <w:p>
+      <w:pPr>
+        <w:rPr>
+          <w:b/>
+        </w:rPr>
+      </w:pPr>
+      <w:r>
+        <w:rPr>
+          <w:b/>
+        </w:rPr>
+        <w:t>Q.23</w:t>
+      </w:r>
+      <w:r>
+        <w:rPr>
+          <w:b/>
+        </w:rPr>
+        <w:t xml:space="preserve"> </w:t>
+      </w:r>
+      <w:r>
+        <w:rPr>
+          <w:b/>
+        </w:rPr>
+        <w:t xml:space="preserve">who, </w:t>
+      </w:r>
+      <w:proofErr w:type="spellStart"/>
+      <w:r>
+        <w:rPr>
+          <w:b/>
+        </w:rPr>
+        <w:t>grep</w:t>
+      </w:r>
+      <w:proofErr w:type="spellEnd"/>
+      <w:r>
+        <w:rPr>
+          <w:b/>
+        </w:rPr>
+        <w:t xml:space="preserve"> (using pipe) Display all users not using tty2, tty3, tty4</w:t>
+      </w:r>
+    </w:p>
+    <w:p>
+      <w:pPr>
+        <w:rPr>
+          <w:b/>
+        </w:rPr>
+      </w:pPr>
+      <w:r>
+        <w:rPr>
+          <w:b/>
+          <w:noProof/>
+        </w:rPr>
         <w:drawing>
-          <wp:inline distT="0" distB="0" distL="0" distR="0" wp14:anchorId="3BFC161F" wp14:editId="01437CF3">
-            <wp:extent cx="5852667" cy="1653683"/>
+          <wp:inline distT="0" distB="0" distL="0" distR="0" wp14:anchorId="4272D5E8" wp14:editId="508DE5A2">
+            <wp:extent cx="5342083" cy="358171"/>
             <wp:effectExtent l="0" t="0" r="0" b="3810"/>
-            <wp:docPr id="27" name="Picture 27"/>
+            <wp:docPr id="26" name="Picture 26"/>
             <wp:cNvGraphicFramePr>
               <a:graphicFrameLocks xmlns:a="http://schemas.openxmlformats.org/drawingml/2006/main" noChangeAspect="1"/>
             </wp:cNvGraphicFramePr>
@@ -1351,6 +2043,80 @@
                   <pic:spPr>
                     <a:xfrm>
                       <a:off x="0" y="0"/>
+                      <a:ext cx="5342083" cy="358171"/>
+                    </a:xfrm>
+                    <a:prstGeom prst="rect">
+                      <a:avLst/>
+                    </a:prstGeom>
+                  </pic:spPr>
+                </pic:pic>
+              </a:graphicData>
+            </a:graphic>
+          </wp:inline>
+        </w:drawing>
+      </w:r>
+    </w:p>
+    <w:p>
+      <w:pPr>
+        <w:rPr>
+          <w:b/>
+        </w:rPr>
+      </w:pPr>
+    </w:p>
+    <w:p>
+      <w:pPr>
+        <w:rPr>
+          <w:b/>
+        </w:rPr>
+      </w:pPr>
+      <w:r>
+        <w:rPr>
+          <w:b/>
+        </w:rPr>
+        <w:t>Q.24</w:t>
+      </w:r>
+      <w:r>
+        <w:rPr>
+          <w:b/>
+        </w:rPr>
+        <w:t xml:space="preserve"> </w:t>
+      </w:r>
+      <w:r>
+        <w:rPr>
+          <w:b/>
+        </w:rPr>
+        <w:t>ls Display all files in ascending order of their file size</w:t>
+      </w:r>
+    </w:p>
+    <w:p>
+      <w:r>
+        <w:rPr>
+          <w:noProof/>
+        </w:rPr>
+        <w:drawing>
+          <wp:inline distT="0" distB="0" distL="0" distR="0" wp14:anchorId="3BFC161F" wp14:editId="01437CF3">
+            <wp:extent cx="5852667" cy="1653683"/>
+            <wp:effectExtent l="0" t="0" r="0" b="3810"/>
+            <wp:docPr id="27" name="Picture 27"/>
+            <wp:cNvGraphicFramePr>
+              <a:graphicFrameLocks xmlns:a="http://schemas.openxmlformats.org/drawingml/2006/main" noChangeAspect="1"/>
+            </wp:cNvGraphicFramePr>
+            <a:graphic xmlns:a="http://schemas.openxmlformats.org/drawingml/2006/main">
+              <a:graphicData uri="http://schemas.openxmlformats.org/drawingml/2006/picture">
+                <pic:pic xmlns:pic="http://schemas.openxmlformats.org/drawingml/2006/picture">
+                  <pic:nvPicPr>
+                    <pic:cNvPr id="1" name=""/>
+                    <pic:cNvPicPr/>
+                  </pic:nvPicPr>
+                  <pic:blipFill>
+                    <a:blip r:embed="rId27"/>
+                    <a:stretch>
+                      <a:fillRect/>
+                    </a:stretch>
+                  </pic:blipFill>
+                  <pic:spPr>
+                    <a:xfrm>
+                      <a:off x="0" y="0"/>
                       <a:ext cx="5852667" cy="1653683"/>
                     </a:xfrm>
                     <a:prstGeom prst="rect">
@@ -1364,6 +2130,380 @@
         </w:drawing>
       </w:r>
     </w:p>
+    <w:p/>
+    <w:p>
+      <w:pPr>
+        <w:rPr>
+          <w:b/>
+        </w:rPr>
+      </w:pPr>
+    </w:p>
+    <w:p>
+      <w:pPr>
+        <w:rPr>
+          <w:b/>
+        </w:rPr>
+      </w:pPr>
+    </w:p>
+    <w:p>
+      <w:pPr>
+        <w:rPr>
+          <w:b/>
+        </w:rPr>
+      </w:pPr>
+      <w:r>
+        <w:rPr>
+          <w:b/>
+        </w:rPr>
+        <w:lastRenderedPageBreak/>
+        <w:t>Q.25</w:t>
+      </w:r>
+      <w:r>
+        <w:rPr>
+          <w:b/>
+        </w:rPr>
+        <w:t xml:space="preserve"> </w:t>
+      </w:r>
+      <w:r>
+        <w:rPr>
+          <w:b/>
+        </w:rPr>
+        <w:t xml:space="preserve">ls, </w:t>
+      </w:r>
+      <w:proofErr w:type="spellStart"/>
+      <w:r>
+        <w:rPr>
+          <w:b/>
+        </w:rPr>
+        <w:t>grep</w:t>
+      </w:r>
+      <w:proofErr w:type="spellEnd"/>
+      <w:r>
+        <w:rPr>
+          <w:b/>
+        </w:rPr>
+        <w:t xml:space="preserve"> (using pipe) Count number of files and directories from current directory</w:t>
+      </w:r>
+    </w:p>
+    <w:p>
+      <w:r>
+        <w:rPr>
+          <w:noProof/>
+        </w:rPr>
+        <w:drawing>
+          <wp:inline distT="0" distB="0" distL="0" distR="0" wp14:anchorId="7CBFE607" wp14:editId="558DB02F">
+            <wp:extent cx="6858000" cy="447040"/>
+            <wp:effectExtent l="0" t="0" r="0" b="0"/>
+            <wp:docPr id="4" name="Picture 4"/>
+            <wp:cNvGraphicFramePr>
+              <a:graphicFrameLocks xmlns:a="http://schemas.openxmlformats.org/drawingml/2006/main" noChangeAspect="1"/>
+            </wp:cNvGraphicFramePr>
+            <a:graphic xmlns:a="http://schemas.openxmlformats.org/drawingml/2006/main">
+              <a:graphicData uri="http://schemas.openxmlformats.org/drawingml/2006/picture">
+                <pic:pic xmlns:pic="http://schemas.openxmlformats.org/drawingml/2006/picture">
+                  <pic:nvPicPr>
+                    <pic:cNvPr id="1" name=""/>
+                    <pic:cNvPicPr/>
+                  </pic:nvPicPr>
+                  <pic:blipFill>
+                    <a:blip r:embed="rId28"/>
+                    <a:stretch>
+                      <a:fillRect/>
+                    </a:stretch>
+                  </pic:blipFill>
+                  <pic:spPr>
+                    <a:xfrm>
+                      <a:off x="0" y="0"/>
+                      <a:ext cx="6858000" cy="447040"/>
+                    </a:xfrm>
+                    <a:prstGeom prst="rect">
+                      <a:avLst/>
+                    </a:prstGeom>
+                  </pic:spPr>
+                </pic:pic>
+              </a:graphicData>
+            </a:graphic>
+          </wp:inline>
+        </w:drawing>
+      </w:r>
+    </w:p>
+    <w:p>
+      <w:pPr>
+        <w:rPr>
+          <w:b/>
+        </w:rPr>
+      </w:pPr>
+    </w:p>
+    <w:p>
+      <w:pPr>
+        <w:rPr>
+          <w:b/>
+        </w:rPr>
+      </w:pPr>
+      <w:r>
+        <w:rPr>
+          <w:b/>
+        </w:rPr>
+        <w:t>Q.26</w:t>
+      </w:r>
+      <w:r>
+        <w:rPr>
+          <w:b/>
+        </w:rPr>
+        <w:t xml:space="preserve"> </w:t>
+      </w:r>
+      <w:r>
+        <w:rPr>
+          <w:b/>
+        </w:rPr>
+        <w:t xml:space="preserve">ls, </w:t>
+      </w:r>
+      <w:proofErr w:type="spellStart"/>
+      <w:r>
+        <w:rPr>
+          <w:b/>
+        </w:rPr>
+        <w:t>grep</w:t>
+      </w:r>
+      <w:proofErr w:type="spellEnd"/>
+      <w:r>
+        <w:rPr>
+          <w:b/>
+        </w:rPr>
+        <w:t xml:space="preserve"> (using pipe) Display only hidden files in a directory</w:t>
+      </w:r>
+    </w:p>
+    <w:p>
+      <w:pPr>
+        <w:rPr>
+          <w:b/>
+        </w:rPr>
+      </w:pPr>
+      <w:r>
+        <w:rPr>
+          <w:b/>
+          <w:noProof/>
+        </w:rPr>
+        <w:drawing>
+          <wp:inline distT="0" distB="0" distL="0" distR="0" wp14:anchorId="02243077" wp14:editId="3696ADF1">
+            <wp:extent cx="4168501" cy="701101"/>
+            <wp:effectExtent l="0" t="0" r="3810" b="3810"/>
+            <wp:docPr id="16" name="Picture 16"/>
+            <wp:cNvGraphicFramePr>
+              <a:graphicFrameLocks xmlns:a="http://schemas.openxmlformats.org/drawingml/2006/main" noChangeAspect="1"/>
+            </wp:cNvGraphicFramePr>
+            <a:graphic xmlns:a="http://schemas.openxmlformats.org/drawingml/2006/main">
+              <a:graphicData uri="http://schemas.openxmlformats.org/drawingml/2006/picture">
+                <pic:pic xmlns:pic="http://schemas.openxmlformats.org/drawingml/2006/picture">
+                  <pic:nvPicPr>
+                    <pic:cNvPr id="1" name=""/>
+                    <pic:cNvPicPr/>
+                  </pic:nvPicPr>
+                  <pic:blipFill>
+                    <a:blip r:embed="rId29"/>
+                    <a:stretch>
+                      <a:fillRect/>
+                    </a:stretch>
+                  </pic:blipFill>
+                  <pic:spPr>
+                    <a:xfrm>
+                      <a:off x="0" y="0"/>
+                      <a:ext cx="4168501" cy="701101"/>
+                    </a:xfrm>
+                    <a:prstGeom prst="rect">
+                      <a:avLst/>
+                    </a:prstGeom>
+                  </pic:spPr>
+                </pic:pic>
+              </a:graphicData>
+            </a:graphic>
+          </wp:inline>
+        </w:drawing>
+      </w:r>
+    </w:p>
+    <w:p>
+      <w:pPr>
+        <w:rPr>
+          <w:b/>
+        </w:rPr>
+      </w:pPr>
+    </w:p>
+    <w:p>
+      <w:pPr>
+        <w:rPr>
+          <w:b/>
+        </w:rPr>
+      </w:pPr>
+      <w:r>
+        <w:rPr>
+          <w:b/>
+        </w:rPr>
+        <w:t>Q.27</w:t>
+      </w:r>
+      <w:r>
+        <w:rPr>
+          <w:b/>
+        </w:rPr>
+        <w:t xml:space="preserve"> </w:t>
+      </w:r>
+      <w:proofErr w:type="spellStart"/>
+      <w:r>
+        <w:rPr>
+          <w:b/>
+        </w:rPr>
+        <w:t>tr</w:t>
+      </w:r>
+      <w:proofErr w:type="spellEnd"/>
+      <w:r>
+        <w:rPr>
+          <w:b/>
+        </w:rPr>
+        <w:t xml:space="preserve"> Convert file contents into </w:t>
+      </w:r>
+      <w:proofErr w:type="gramStart"/>
+      <w:r>
+        <w:rPr>
+          <w:b/>
+        </w:rPr>
+        <w:t>uppercase ,</w:t>
+      </w:r>
+      <w:proofErr w:type="gramEnd"/>
+      <w:r>
+        <w:rPr>
+          <w:b/>
+        </w:rPr>
+        <w:t xml:space="preserve"> also learn "-s" option of this command</w:t>
+      </w:r>
+    </w:p>
+    <w:p>
+      <w:pPr>
+        <w:rPr>
+          <w:b/>
+        </w:rPr>
+      </w:pPr>
+      <w:r>
+        <w:rPr>
+          <w:b/>
+          <w:noProof/>
+        </w:rPr>
+        <w:drawing>
+          <wp:inline distT="0" distB="0" distL="0" distR="0" wp14:anchorId="237178EF" wp14:editId="532A4EAF">
+            <wp:extent cx="6477561" cy="998307"/>
+            <wp:effectExtent l="0" t="0" r="0" b="0"/>
+            <wp:docPr id="5" name="Picture 5"/>
+            <wp:cNvGraphicFramePr>
+              <a:graphicFrameLocks xmlns:a="http://schemas.openxmlformats.org/drawingml/2006/main" noChangeAspect="1"/>
+            </wp:cNvGraphicFramePr>
+            <a:graphic xmlns:a="http://schemas.openxmlformats.org/drawingml/2006/main">
+              <a:graphicData uri="http://schemas.openxmlformats.org/drawingml/2006/picture">
+                <pic:pic xmlns:pic="http://schemas.openxmlformats.org/drawingml/2006/picture">
+                  <pic:nvPicPr>
+                    <pic:cNvPr id="1" name=""/>
+                    <pic:cNvPicPr/>
+                  </pic:nvPicPr>
+                  <pic:blipFill>
+                    <a:blip r:embed="rId30"/>
+                    <a:stretch>
+                      <a:fillRect/>
+                    </a:stretch>
+                  </pic:blipFill>
+                  <pic:spPr>
+                    <a:xfrm>
+                      <a:off x="0" y="0"/>
+                      <a:ext cx="6477561" cy="998307"/>
+                    </a:xfrm>
+                    <a:prstGeom prst="rect">
+                      <a:avLst/>
+                    </a:prstGeom>
+                  </pic:spPr>
+                </pic:pic>
+              </a:graphicData>
+            </a:graphic>
+          </wp:inline>
+        </w:drawing>
+      </w:r>
+    </w:p>
+    <w:p>
+      <w:pPr>
+        <w:rPr>
+          <w:b/>
+        </w:rPr>
+      </w:pPr>
+    </w:p>
+    <w:p>
+      <w:pPr>
+        <w:rPr>
+          <w:b/>
+        </w:rPr>
+      </w:pPr>
+      <w:r>
+        <w:rPr>
+          <w:b/>
+        </w:rPr>
+        <w:t>Q.28</w:t>
+      </w:r>
+      <w:r>
+        <w:rPr>
+          <w:b/>
+        </w:rPr>
+        <w:t xml:space="preserve"> </w:t>
+      </w:r>
+      <w:r>
+        <w:rPr>
+          <w:b/>
+        </w:rPr>
+        <w:t>cut Split the file contents using delimiter and print required fields</w:t>
+      </w:r>
+    </w:p>
+    <w:p>
+      <w:pPr>
+        <w:rPr>
+          <w:b/>
+        </w:rPr>
+      </w:pPr>
+      <w:r>
+        <w:rPr>
+          <w:b/>
+          <w:noProof/>
+        </w:rPr>
+        <w:drawing>
+          <wp:inline distT="0" distB="0" distL="0" distR="0" wp14:anchorId="3872253C" wp14:editId="1FBA9CBB">
+            <wp:extent cx="4625741" cy="1005927"/>
+            <wp:effectExtent l="0" t="0" r="3810" b="3810"/>
+            <wp:docPr id="6" name="Picture 6"/>
+            <wp:cNvGraphicFramePr>
+              <a:graphicFrameLocks xmlns:a="http://schemas.openxmlformats.org/drawingml/2006/main" noChangeAspect="1"/>
+            </wp:cNvGraphicFramePr>
+            <a:graphic xmlns:a="http://schemas.openxmlformats.org/drawingml/2006/main">
+              <a:graphicData uri="http://schemas.openxmlformats.org/drawingml/2006/picture">
+                <pic:pic xmlns:pic="http://schemas.openxmlformats.org/drawingml/2006/picture">
+                  <pic:nvPicPr>
+                    <pic:cNvPr id="1" name=""/>
+                    <pic:cNvPicPr/>
+                  </pic:nvPicPr>
+                  <pic:blipFill>
+                    <a:blip r:embed="rId31"/>
+                    <a:stretch>
+                      <a:fillRect/>
+                    </a:stretch>
+                  </pic:blipFill>
+                  <pic:spPr>
+                    <a:xfrm>
+                      <a:off x="0" y="0"/>
+                      <a:ext cx="4625741" cy="1005927"/>
+                    </a:xfrm>
+                    <a:prstGeom prst="rect">
+                      <a:avLst/>
+                    </a:prstGeom>
+                  </pic:spPr>
+                </pic:pic>
+              </a:graphicData>
+            </a:graphic>
+          </wp:inline>
+        </w:drawing>
+      </w:r>
+    </w:p>
+    <w:p/>
     <w:sectPr>
       <w:pgSz w:w="12240" w:h="15840"/>
       <w:pgMar w:top="720" w:right="720" w:bottom="720" w:left="720" w:header="720" w:footer="720" w:gutter="0"/>
@@ -1892,7 +3032,6 @@
   <w:style w:type="character" w:default="1" w:styleId="DefaultParagraphFont">
     <w:name w:val="Default Paragraph Font"/>
     <w:uiPriority w:val="1"/>
-    <w:semiHidden/>
     <w:unhideWhenUsed/>
   </w:style>
   <w:style w:type="table" w:default="1" w:styleId="TableNormal">
@@ -2189,4 +3328,16 @@
     </a:ext>
   </a:extLst>
 </a:theme>
+</file>
+
+<file path=customXml/item1.xml><?xml version="1.0" encoding="utf-8"?>
+<b:Sources xmlns:b="http://schemas.openxmlformats.org/officeDocument/2006/bibliography" xmlns="http://schemas.openxmlformats.org/officeDocument/2006/bibliography" SelectedStyle="\APASixthEditionOfficeOnline.xsl" StyleName="APA" Version="6"/>
+</file>
+
+<file path=customXml/itemProps1.xml><?xml version="1.0" encoding="utf-8"?>
+<ds:datastoreItem xmlns:ds="http://schemas.openxmlformats.org/officeDocument/2006/customXml" ds:itemID="{87D4106E-56BD-4FEC-B4E2-39658512FB39}">
+  <ds:schemaRefs>
+    <ds:schemaRef ds:uri="http://schemas.openxmlformats.org/officeDocument/2006/bibliography"/>
+  </ds:schemaRefs>
+</ds:datastoreItem>
 </file>
</xml_diff>